<commit_message>
Spatial Coherence and other updates
</commit_message>
<xml_diff>
--- a/TemporalCoherence/TemporalWriteup.docx
+++ b/TemporalCoherence/TemporalWriteup.docx
@@ -3,11 +3,17 @@
 <w:document xmlns:wpc="http://schemas.microsoft.com/office/word/2010/wordprocessingCanvas" xmlns:cx="http://schemas.microsoft.com/office/drawing/2014/chartex" xmlns:cx1="http://schemas.microsoft.com/office/drawing/2015/9/8/chartex" xmlns:cx2="http://schemas.microsoft.com/office/drawing/2015/10/21/chartex" xmlns:cx3="http://schemas.microsoft.com/office/drawing/2016/5/9/chartex" xmlns:cx4="http://schemas.microsoft.com/office/drawing/2016/5/10/chartex" xmlns:cx5="http://schemas.microsoft.com/office/drawing/2016/5/11/chartex" xmlns:cx6="http://schemas.microsoft.com/office/drawing/2016/5/12/chartex" xmlns:cx7="http://schemas.microsoft.com/office/drawing/2016/5/13/chartex" xmlns:cx8="http://schemas.microsoft.com/office/drawing/2016/5/14/chartex" xmlns:mc="http://schemas.openxmlformats.org/markup-compatibility/2006" xmlns:aink="http://schemas.microsoft.com/office/drawing/2016/ink" xmlns:am3d="http://schemas.microsoft.com/office/drawing/2017/model3d" xmlns:o="urn:schemas-microsoft-com:office:office" xmlns:oel="http://schemas.microsoft.com/office/2019/extlst" xmlns:r="http://schemas.openxmlformats.org/officeDocument/2006/relationships" xmlns:m="http://schemas.openxmlformats.org/officeDocument/2006/math" xmlns:v="urn:schemas-microsoft-com:vml" xmlns:wp14="http://schemas.microsoft.com/office/word/2010/wordprocessingDrawing" xmlns:wp="http://schemas.openxmlformats.org/drawingml/2006/wordprocessingDrawing" xmlns:w10="urn:schemas-microsoft-com:office:word" xmlns:w="http://schemas.openxmlformats.org/wordprocessingml/2006/main" xmlns:w14="http://schemas.microsoft.com/office/word/2010/wordml" xmlns:w15="http://schemas.microsoft.com/office/word/2012/wordml" xmlns:w16cex="http://schemas.microsoft.com/office/word/2018/wordml/cex" xmlns:w16cid="http://schemas.microsoft.com/office/word/2016/wordml/cid" xmlns:w16="http://schemas.microsoft.com/office/word/2018/wordml" xmlns:w16du="http://schemas.microsoft.com/office/word/2023/wordml/word16du" xmlns:w16sdtdh="http://schemas.microsoft.com/office/word/2020/wordml/sdtdatahash" xmlns:w16sdtfl="http://schemas.microsoft.com/office/word/2024/wordml/sdtformatlock" xmlns:w16se="http://schemas.microsoft.com/office/word/2015/wordml/symex" xmlns:wpg="http://schemas.microsoft.com/office/word/2010/wordprocessingGroup" xmlns:wpi="http://schemas.microsoft.com/office/word/2010/wordprocessingInk" xmlns:wne="http://schemas.microsoft.com/office/word/2006/wordml" xmlns:wps="http://schemas.microsoft.com/office/word/2010/wordprocessingShape" mc:Ignorable="w14 w15 w16se w16cid w16 w16cex w16sdtdh w16sdtfl w16du wp14">
   <w:body>
     <w:p>
+      <w:pPr>
+        <w:spacing w:line="276" w:lineRule="auto"/>
+      </w:pPr>
       <w:r>
         <w:t>2d Lt Aaron Bonner</w:t>
       </w:r>
     </w:p>
     <w:p>
+      <w:pPr>
+        <w:spacing w:line="276" w:lineRule="auto"/>
+      </w:pPr>
       <w:r>
         <w:t>Temporal Coherence Module Writeup</w:t>
       </w:r>
@@ -26,6 +32,7 @@
     </w:p>
     <w:p>
       <w:pPr>
+        <w:spacing w:line="276" w:lineRule="auto"/>
         <w:ind w:firstLine="360"/>
       </w:pPr>
       <w:r>
@@ -191,7 +198,15 @@
         <w:jc w:val="center"/>
       </w:pPr>
       <w:r>
-        <w:t>Figure 1. A visual representation of the left, right, and background zones labeled with the colors red, blue, and green respectively.</w:t>
+        <w:t xml:space="preserve">Figure 1. A visual representation of the left, right, and background zones labeled with the </w:t>
+      </w:r>
+      <w:proofErr w:type="gramStart"/>
+      <w:r>
+        <w:t>colors</w:t>
+      </w:r>
+      <w:proofErr w:type="gramEnd"/>
+      <w:r>
+        <w:t xml:space="preserve"> red, blue, and green respectively.</w:t>
       </w:r>
     </w:p>
     <w:p>
@@ -202,7 +217,15 @@
     <w:p>
       <w:r>
         <w:tab/>
-        <w:t>Next, the SANUC algorithm was implemented using the two separate beams datasets. The data fed to the SANUC algorithm was restricted to only use the data found in the background zone, as using the whole image would add unwanted variance due to the subtle movements of the two beams because of physical setup used. The results of the SANUC algorithm calculated that the gain of the sensor was at 0.425 digital counts per photon and had a bias of 223.658 digital counts</w:t>
+        <w:t xml:space="preserve">Next, the SANUC algorithm was implemented using the two separate beams datasets. The data fed to the SANUC algorithm was restricted to only </w:t>
+      </w:r>
+      <w:proofErr w:type="gramStart"/>
+      <w:r>
+        <w:t>use</w:t>
+      </w:r>
+      <w:proofErr w:type="gramEnd"/>
+      <w:r>
+        <w:t xml:space="preserve"> the data found in the background zone, as using the whole image would add unwanted variance due to the subtle movements of the two beams because of physical setup used. The results of the SANUC algorithm calculated that the gain of the sensor was at 0.425 digital counts per photon and had a bias of 223.658 digital counts</w:t>
       </w:r>
       <w:r>
         <w:t>.</w:t>
@@ -211,7 +234,22 @@
     <w:p>
       <w:r>
         <w:tab/>
-        <w:t xml:space="preserve">Similar to the separate beams dataset, the combined beams dataset active zone was isolated in pixel space, as visualized in Figure 2. </w:t>
+      </w:r>
+      <w:proofErr w:type="gramStart"/>
+      <w:r>
+        <w:t>Similar to</w:t>
+      </w:r>
+      <w:proofErr w:type="gramEnd"/>
+      <w:r>
+        <w:t xml:space="preserve"> the separate </w:t>
+      </w:r>
+      <w:proofErr w:type="gramStart"/>
+      <w:r>
+        <w:t>beams</w:t>
+      </w:r>
+      <w:proofErr w:type="gramEnd"/>
+      <w:r>
+        <w:t xml:space="preserve"> dataset, the combined beams dataset active zone was isolated in pixel space, as visualized in Figure 2. </w:t>
       </w:r>
     </w:p>
     <w:p>
@@ -302,8 +340,29 @@
       <w:r>
         <w:t xml:space="preserve">With the sensor gain known, the power level in photons is now calculatable. The two datasets used to compare power levels were the separate beams 1ms integration time set and the combined beams 1ms integration time set. </w:t>
       </w:r>
-      <w:r>
-        <w:t xml:space="preserve">In order to calculate the total number of photons measured as a result of the beam and any interference, while compensating for the background and bias of the sensors the following steps were taken. First, the mean of the </w:t>
+      <w:proofErr w:type="gramStart"/>
+      <w:r>
+        <w:t>In order to</w:t>
+      </w:r>
+      <w:proofErr w:type="gramEnd"/>
+      <w:r>
+        <w:t xml:space="preserve"> calculate the total number of photons measured </w:t>
+      </w:r>
+      <w:proofErr w:type="gramStart"/>
+      <w:r>
+        <w:t>as a result of</w:t>
+      </w:r>
+      <w:proofErr w:type="gramEnd"/>
+      <w:r>
+        <w:t xml:space="preserve"> the beam and any interference, while compensating for the background and bias of the sensors the following steps were taken. First, the </w:t>
+      </w:r>
+      <w:proofErr w:type="gramStart"/>
+      <w:r>
+        <w:t>mean</w:t>
+      </w:r>
+      <w:proofErr w:type="gramEnd"/>
+      <w:r>
+        <w:t xml:space="preserve"> of the </w:t>
       </w:r>
       <w:r>
         <w:t>current</w:t>
@@ -312,7 +371,23 @@
         <w:t xml:space="preserve"> zone was calculated, across all images and all pixels. </w:t>
       </w:r>
       <w:r>
-        <w:t xml:space="preserve">Second, the mean of the background was subtracted from the mean of the current zone, thereby eliminating the additional digital counts from external noise as well as the bias, since the background zone saw the same sensor bias as the other zones. Third, the adjusted mean of the current zone was multiplied by the height and width </w:t>
+        <w:t xml:space="preserve">Second, the </w:t>
+      </w:r>
+      <w:proofErr w:type="gramStart"/>
+      <w:r>
+        <w:t>mean</w:t>
+      </w:r>
+      <w:proofErr w:type="gramEnd"/>
+      <w:r>
+        <w:t xml:space="preserve"> of the background was subtracted from the </w:t>
+      </w:r>
+      <w:proofErr w:type="gramStart"/>
+      <w:r>
+        <w:t>mean</w:t>
+      </w:r>
+      <w:proofErr w:type="gramEnd"/>
+      <w:r>
+        <w:t xml:space="preserve"> of the current zone, thereby eliminating the additional digital counts from external noise as well as the bias, since the background zone saw the same sensor bias as the other zones. Third, the adjusted mean of the current zone was multiplied by the height and width </w:t>
       </w:r>
       <w:r>
         <w:t xml:space="preserve">values </w:t>
@@ -375,19 +450,7 @@
           <w:rPr>
             <w:rFonts w:ascii="Cambria Math" w:hAnsi="Cambria Math"/>
           </w:rPr>
-          <m:t>1.9</m:t>
-        </m:r>
-        <m:r>
-          <w:rPr>
-            <w:rFonts w:ascii="Cambria Math" w:hAnsi="Cambria Math"/>
-          </w:rPr>
-          <m:t>395</m:t>
-        </m:r>
-        <m:r>
-          <w:rPr>
-            <w:rFonts w:ascii="Cambria Math" w:hAnsi="Cambria Math"/>
-          </w:rPr>
-          <m:t>*</m:t>
+          <m:t>1.9395*</m:t>
         </m:r>
         <m:sSup>
           <m:sSupPr>
@@ -433,19 +496,7 @@
           <w:rPr>
             <w:rFonts w:ascii="Cambria Math" w:hAnsi="Cambria Math"/>
           </w:rPr>
-          <m:t>1.</m:t>
-        </m:r>
-        <m:r>
-          <w:rPr>
-            <w:rFonts w:ascii="Cambria Math" w:hAnsi="Cambria Math"/>
-          </w:rPr>
-          <m:t>8420</m:t>
-        </m:r>
-        <m:r>
-          <w:rPr>
-            <w:rFonts w:ascii="Cambria Math" w:hAnsi="Cambria Math"/>
-          </w:rPr>
-          <m:t>*</m:t>
+          <m:t>1.8420*</m:t>
         </m:r>
         <m:sSup>
           <m:sSupPr>
@@ -503,7 +554,15 @@
         <w:t>Although initially surprising that when both beams were on top of each other, the photon count was lower than either of the left or right beams, when considering the phase of the light and the constructive and destructive nature of light, this result is not unexpected. Looking at Figure 2, there are clearly interference fringes occurring. By comparing the scale of the right side of Figures 1 and 2, it is shown that when the beams were separate, white represented approximately 15,000 digital counts, whereas on the combined plot white represented over 16,000 digital counts.</w:t>
       </w:r>
       <w:r>
-        <w:t xml:space="preserve"> In a perfect system where the two beams had the exactly same phase, then the result would be completely additive. However, as the phase difference at each points approaches </w:t>
+        <w:t xml:space="preserve"> In a perfect system where the two beams had the </w:t>
+      </w:r>
+      <w:proofErr w:type="gramStart"/>
+      <w:r>
+        <w:t>exactly</w:t>
+      </w:r>
+      <w:proofErr w:type="gramEnd"/>
+      <w:r>
+        <w:t xml:space="preserve"> same phase, then the result would be completely additive. However, as the phase difference at each points approaches </w:t>
       </w:r>
       <m:oMath>
         <m:r>
@@ -517,7 +576,21 @@
         <w:rPr>
           <w:rFonts w:eastAsiaTheme="minorEastAsia"/>
         </w:rPr>
-        <w:t xml:space="preserve">, the two beams become increasingly destructive. In this system, it is evident that the phase difference between the two beams are more destructive in nature, as the photons measured reduced when they were combined. </w:t>
+        <w:t xml:space="preserve">, the two beams become increasingly destructive. In this system, it is evident that the phase difference between the two beams </w:t>
+      </w:r>
+      <w:proofErr w:type="gramStart"/>
+      <w:r>
+        <w:rPr>
+          <w:rFonts w:eastAsiaTheme="minorEastAsia"/>
+        </w:rPr>
+        <w:t>are</w:t>
+      </w:r>
+      <w:proofErr w:type="gramEnd"/>
+      <w:r>
+        <w:rPr>
+          <w:rFonts w:eastAsiaTheme="minorEastAsia"/>
+        </w:rPr>
+        <w:t xml:space="preserve"> more destructive in nature, as the photons measured reduced when they were combined. </w:t>
       </w:r>
     </w:p>
     <w:p>
@@ -535,9 +608,11 @@
           <w:numId w:val="1"/>
         </w:numPr>
       </w:pPr>
+      <w:proofErr w:type="gramStart"/>
       <w:r>
         <w:t>Code Output to Terminal</w:t>
       </w:r>
+      <w:proofErr w:type="gramEnd"/>
     </w:p>
     <w:p>
       <w:r>
@@ -564,10 +639,10 @@
             <v:path o:extrusionok="f" gradientshapeok="t" o:connecttype="rect"/>
             <o:lock v:ext="edit" aspectratio="t"/>
           </v:shapetype>
-          <v:shape id="_x0000_i1039" type="#_x0000_t75" style="width:313.5pt;height:302.25pt" o:ole="">
+          <v:shape id="_x0000_i1025" type="#_x0000_t75" style="width:313.5pt;height:302.25pt" o:ole="">
             <v:imagedata r:id="rId7" o:title=""/>
           </v:shape>
-          <o:OLEObject Type="Embed" ProgID="Equation.DSMT4" ShapeID="_x0000_i1039" DrawAspect="Content" ObjectID="_1807359203" r:id="rId8"/>
+          <o:OLEObject Type="Embed" ProgID="Equation.DSMT4" ShapeID="_x0000_i1025" DrawAspect="Content" ObjectID="_1807642880" r:id="rId8"/>
         </w:object>
       </w:r>
     </w:p>
@@ -1277,6 +1352,7 @@
   <w:style w:type="character" w:default="1" w:styleId="DefaultParagraphFont">
     <w:name w:val="Default Paragraph Font"/>
     <w:uiPriority w:val="1"/>
+    <w:semiHidden/>
     <w:unhideWhenUsed/>
   </w:style>
   <w:style w:type="table" w:default="1" w:styleId="TableNormal">

</xml_diff>